<commit_message>
Updated in accordance to feedback received
Risk Analysis:
- Work Balance
- Member Conflict
- Computational Resources
- Member Loss
</commit_message>
<xml_diff>
--- a/Project Plan/Software Design - Project Plan (Final).docx
+++ b/Project Plan/Software Design - Project Plan (Final).docx
@@ -7111,7 +7111,7 @@
     </w:p>
     <w:tbl>
       <w:tblPr>
-        <w:tblW w:w="0" w:type="dxa"/>
+        <w:tblW w:w="9344" w:type="dxa"/>
         <w:tblCellMar>
           <w:left w:w="0" w:type="dxa"/>
           <w:right w:w="0" w:type="dxa"/>
@@ -7119,11 +7119,11 @@
         <w:tblLook w:val="04A0" w:firstRow="1" w:lastRow="0" w:firstColumn="1" w:lastColumn="0" w:noHBand="0" w:noVBand="1"/>
       </w:tblPr>
       <w:tblGrid>
-        <w:gridCol w:w="896"/>
-        <w:gridCol w:w="2443"/>
-        <w:gridCol w:w="1124"/>
-        <w:gridCol w:w="735"/>
-        <w:gridCol w:w="4146"/>
+        <w:gridCol w:w="555"/>
+        <w:gridCol w:w="2791"/>
+        <w:gridCol w:w="1182"/>
+        <w:gridCol w:w="1104"/>
+        <w:gridCol w:w="3712"/>
       </w:tblGrid>
       <w:tr>
         <w:trPr>
@@ -7131,7 +7131,7 @@
         </w:trPr>
         <w:tc>
           <w:tcPr>
-            <w:tcW w:w="0" w:type="auto"/>
+            <w:tcW w:w="555" w:type="dxa"/>
             <w:tcBorders>
               <w:top w:val="single" w:sz="6" w:space="0" w:color="CCCCCC"/>
               <w:left w:val="single" w:sz="6" w:space="0" w:color="CCCCCC"/>
@@ -7168,31 +7168,9 @@
                 <w:szCs w:val="20"/>
                 <w:lang w:eastAsia="en-GB"/>
               </w:rPr>
-              <w:t>Risk Number</w:t>
-            </w:r>
-          </w:p>
-        </w:tc>
-        <w:tc>
-          <w:tcPr>
-            <w:tcW w:w="0" w:type="auto"/>
-            <w:tcBorders>
-              <w:top w:val="single" w:sz="6" w:space="0" w:color="CCCCCC"/>
-              <w:left w:val="single" w:sz="6" w:space="0" w:color="CCCCCC"/>
-              <w:bottom w:val="single" w:sz="6" w:space="0" w:color="CCCCCC"/>
-              <w:right w:val="single" w:sz="6" w:space="0" w:color="CCCCCC"/>
-            </w:tcBorders>
-            <w:tcMar>
-              <w:top w:w="30" w:type="dxa"/>
-              <w:left w:w="45" w:type="dxa"/>
-              <w:bottom w:w="30" w:type="dxa"/>
-              <w:right w:w="45" w:type="dxa"/>
-            </w:tcMar>
-            <w:hideMark/>
-          </w:tcPr>
-          <w:p>
-            <w:pPr>
-              <w:spacing w:after="0" w:line="240" w:lineRule="auto"/>
-              <w:jc w:val="center"/>
+              <w:t>Risk N</w:t>
+            </w:r>
+            <w:r>
               <w:rPr>
                 <w:rFonts w:ascii="Arial" w:eastAsia="Times New Roman" w:hAnsi="Arial" w:cs="Arial"/>
                 <w:b/>
@@ -7201,8 +7179,31 @@
                 <w:szCs w:val="20"/>
                 <w:lang w:eastAsia="en-GB"/>
               </w:rPr>
-            </w:pPr>
-            <w:r>
+              <w:t>o.</w:t>
+            </w:r>
+          </w:p>
+        </w:tc>
+        <w:tc>
+          <w:tcPr>
+            <w:tcW w:w="2791" w:type="dxa"/>
+            <w:tcBorders>
+              <w:top w:val="single" w:sz="6" w:space="0" w:color="CCCCCC"/>
+              <w:left w:val="single" w:sz="6" w:space="0" w:color="CCCCCC"/>
+              <w:bottom w:val="single" w:sz="6" w:space="0" w:color="CCCCCC"/>
+              <w:right w:val="single" w:sz="6" w:space="0" w:color="CCCCCC"/>
+            </w:tcBorders>
+            <w:tcMar>
+              <w:top w:w="30" w:type="dxa"/>
+              <w:left w:w="45" w:type="dxa"/>
+              <w:bottom w:w="30" w:type="dxa"/>
+              <w:right w:w="45" w:type="dxa"/>
+            </w:tcMar>
+            <w:hideMark/>
+          </w:tcPr>
+          <w:p>
+            <w:pPr>
+              <w:spacing w:after="0" w:line="240" w:lineRule="auto"/>
+              <w:jc w:val="center"/>
               <w:rPr>
                 <w:rFonts w:ascii="Arial" w:eastAsia="Times New Roman" w:hAnsi="Arial" w:cs="Arial"/>
                 <w:b/>
@@ -7211,31 +7212,8 @@
                 <w:szCs w:val="20"/>
                 <w:lang w:eastAsia="en-GB"/>
               </w:rPr>
-              <w:t>Description of Risk</w:t>
-            </w:r>
-          </w:p>
-        </w:tc>
-        <w:tc>
-          <w:tcPr>
-            <w:tcW w:w="0" w:type="auto"/>
-            <w:tcBorders>
-              <w:top w:val="single" w:sz="6" w:space="0" w:color="CCCCCC"/>
-              <w:left w:val="single" w:sz="6" w:space="0" w:color="CCCCCC"/>
-              <w:bottom w:val="single" w:sz="6" w:space="0" w:color="CCCCCC"/>
-              <w:right w:val="single" w:sz="6" w:space="0" w:color="CCCCCC"/>
-            </w:tcBorders>
-            <w:tcMar>
-              <w:top w:w="30" w:type="dxa"/>
-              <w:left w:w="45" w:type="dxa"/>
-              <w:bottom w:w="30" w:type="dxa"/>
-              <w:right w:w="45" w:type="dxa"/>
-            </w:tcMar>
-            <w:hideMark/>
-          </w:tcPr>
-          <w:p>
-            <w:pPr>
-              <w:spacing w:after="0" w:line="240" w:lineRule="auto"/>
-              <w:jc w:val="center"/>
+            </w:pPr>
+            <w:r>
               <w:rPr>
                 <w:rFonts w:ascii="Arial" w:eastAsia="Times New Roman" w:hAnsi="Arial" w:cs="Arial"/>
                 <w:b/>
@@ -7244,8 +7222,31 @@
                 <w:szCs w:val="20"/>
                 <w:lang w:eastAsia="en-GB"/>
               </w:rPr>
-            </w:pPr>
-            <w:r>
+              <w:t>Description of Risk</w:t>
+            </w:r>
+          </w:p>
+        </w:tc>
+        <w:tc>
+          <w:tcPr>
+            <w:tcW w:w="1182" w:type="dxa"/>
+            <w:tcBorders>
+              <w:top w:val="single" w:sz="6" w:space="0" w:color="CCCCCC"/>
+              <w:left w:val="single" w:sz="6" w:space="0" w:color="CCCCCC"/>
+              <w:bottom w:val="single" w:sz="6" w:space="0" w:color="CCCCCC"/>
+              <w:right w:val="single" w:sz="6" w:space="0" w:color="CCCCCC"/>
+            </w:tcBorders>
+            <w:tcMar>
+              <w:top w:w="30" w:type="dxa"/>
+              <w:left w:w="45" w:type="dxa"/>
+              <w:bottom w:w="30" w:type="dxa"/>
+              <w:right w:w="45" w:type="dxa"/>
+            </w:tcMar>
+            <w:hideMark/>
+          </w:tcPr>
+          <w:p>
+            <w:pPr>
+              <w:spacing w:after="0" w:line="240" w:lineRule="auto"/>
+              <w:jc w:val="center"/>
               <w:rPr>
                 <w:rFonts w:ascii="Arial" w:eastAsia="Times New Roman" w:hAnsi="Arial" w:cs="Arial"/>
                 <w:b/>
@@ -7254,31 +7255,8 @@
                 <w:szCs w:val="20"/>
                 <w:lang w:eastAsia="en-GB"/>
               </w:rPr>
-              <w:t>Probability</w:t>
-            </w:r>
-          </w:p>
-        </w:tc>
-        <w:tc>
-          <w:tcPr>
-            <w:tcW w:w="0" w:type="auto"/>
-            <w:tcBorders>
-              <w:top w:val="single" w:sz="6" w:space="0" w:color="CCCCCC"/>
-              <w:left w:val="single" w:sz="6" w:space="0" w:color="CCCCCC"/>
-              <w:bottom w:val="single" w:sz="6" w:space="0" w:color="CCCCCC"/>
-              <w:right w:val="single" w:sz="6" w:space="0" w:color="CCCCCC"/>
-            </w:tcBorders>
-            <w:tcMar>
-              <w:top w:w="30" w:type="dxa"/>
-              <w:left w:w="45" w:type="dxa"/>
-              <w:bottom w:w="30" w:type="dxa"/>
-              <w:right w:w="45" w:type="dxa"/>
-            </w:tcMar>
-            <w:hideMark/>
-          </w:tcPr>
-          <w:p>
-            <w:pPr>
-              <w:spacing w:after="0" w:line="240" w:lineRule="auto"/>
-              <w:jc w:val="center"/>
+            </w:pPr>
+            <w:r>
               <w:rPr>
                 <w:rFonts w:ascii="Arial" w:eastAsia="Times New Roman" w:hAnsi="Arial" w:cs="Arial"/>
                 <w:b/>
@@ -7287,8 +7265,31 @@
                 <w:szCs w:val="20"/>
                 <w:lang w:eastAsia="en-GB"/>
               </w:rPr>
-            </w:pPr>
-            <w:r>
+              <w:t>Probability</w:t>
+            </w:r>
+          </w:p>
+        </w:tc>
+        <w:tc>
+          <w:tcPr>
+            <w:tcW w:w="1104" w:type="dxa"/>
+            <w:tcBorders>
+              <w:top w:val="single" w:sz="6" w:space="0" w:color="CCCCCC"/>
+              <w:left w:val="single" w:sz="6" w:space="0" w:color="CCCCCC"/>
+              <w:bottom w:val="single" w:sz="6" w:space="0" w:color="CCCCCC"/>
+              <w:right w:val="single" w:sz="6" w:space="0" w:color="CCCCCC"/>
+            </w:tcBorders>
+            <w:tcMar>
+              <w:top w:w="30" w:type="dxa"/>
+              <w:left w:w="45" w:type="dxa"/>
+              <w:bottom w:w="30" w:type="dxa"/>
+              <w:right w:w="45" w:type="dxa"/>
+            </w:tcMar>
+            <w:hideMark/>
+          </w:tcPr>
+          <w:p>
+            <w:pPr>
+              <w:spacing w:after="0" w:line="240" w:lineRule="auto"/>
+              <w:jc w:val="center"/>
               <w:rPr>
                 <w:rFonts w:ascii="Arial" w:eastAsia="Times New Roman" w:hAnsi="Arial" w:cs="Arial"/>
                 <w:b/>
@@ -7297,13 +7298,23 @@
                 <w:szCs w:val="20"/>
                 <w:lang w:eastAsia="en-GB"/>
               </w:rPr>
+            </w:pPr>
+            <w:r>
+              <w:rPr>
+                <w:rFonts w:ascii="Arial" w:eastAsia="Times New Roman" w:hAnsi="Arial" w:cs="Arial"/>
+                <w:b/>
+                <w:bCs/>
+                <w:sz w:val="20"/>
+                <w:szCs w:val="20"/>
+                <w:lang w:eastAsia="en-GB"/>
+              </w:rPr>
               <w:t>Impact</w:t>
             </w:r>
           </w:p>
         </w:tc>
         <w:tc>
           <w:tcPr>
-            <w:tcW w:w="0" w:type="auto"/>
+            <w:tcW w:w="3712" w:type="dxa"/>
             <w:tcBorders>
               <w:top w:val="single" w:sz="6" w:space="0" w:color="CCCCCC"/>
               <w:left w:val="single" w:sz="6" w:space="0" w:color="CCCCCC"/>
@@ -7351,7 +7362,7 @@
         </w:trPr>
         <w:tc>
           <w:tcPr>
-            <w:tcW w:w="0" w:type="auto"/>
+            <w:tcW w:w="555" w:type="dxa"/>
             <w:tcBorders>
               <w:top w:val="single" w:sz="6" w:space="0" w:color="CCCCCC"/>
               <w:left w:val="single" w:sz="6" w:space="0" w:color="CCCCCC"/>
@@ -7391,7 +7402,7 @@
         </w:tc>
         <w:tc>
           <w:tcPr>
-            <w:tcW w:w="0" w:type="auto"/>
+            <w:tcW w:w="2791" w:type="dxa"/>
             <w:tcBorders>
               <w:top w:val="single" w:sz="6" w:space="0" w:color="CCCCCC"/>
               <w:left w:val="single" w:sz="6" w:space="0" w:color="CCCCCC"/>
@@ -7429,7 +7440,7 @@
         </w:tc>
         <w:tc>
           <w:tcPr>
-            <w:tcW w:w="0" w:type="auto"/>
+            <w:tcW w:w="1182" w:type="dxa"/>
             <w:tcBorders>
               <w:top w:val="single" w:sz="6" w:space="0" w:color="CCCCCC"/>
               <w:left w:val="single" w:sz="6" w:space="0" w:color="CCCCCC"/>
@@ -7470,7 +7481,7 @@
         </w:tc>
         <w:tc>
           <w:tcPr>
-            <w:tcW w:w="0" w:type="auto"/>
+            <w:tcW w:w="1104" w:type="dxa"/>
             <w:tcBorders>
               <w:top w:val="single" w:sz="6" w:space="0" w:color="CCCCCC"/>
               <w:left w:val="single" w:sz="6" w:space="0" w:color="CCCCCC"/>
@@ -7511,7 +7522,7 @@
         </w:tc>
         <w:tc>
           <w:tcPr>
-            <w:tcW w:w="0" w:type="auto"/>
+            <w:tcW w:w="3712" w:type="dxa"/>
             <w:tcBorders>
               <w:top w:val="single" w:sz="6" w:space="0" w:color="CCCCCC"/>
               <w:left w:val="single" w:sz="6" w:space="0" w:color="CCCCCC"/>
@@ -7572,7 +7583,7 @@
         </w:trPr>
         <w:tc>
           <w:tcPr>
-            <w:tcW w:w="0" w:type="auto"/>
+            <w:tcW w:w="555" w:type="dxa"/>
             <w:tcBorders>
               <w:top w:val="single" w:sz="6" w:space="0" w:color="CCCCCC"/>
               <w:left w:val="single" w:sz="6" w:space="0" w:color="CCCCCC"/>
@@ -7612,7 +7623,7 @@
         </w:tc>
         <w:tc>
           <w:tcPr>
-            <w:tcW w:w="0" w:type="auto"/>
+            <w:tcW w:w="2791" w:type="dxa"/>
             <w:tcBorders>
               <w:top w:val="single" w:sz="6" w:space="0" w:color="CCCCCC"/>
               <w:left w:val="single" w:sz="6" w:space="0" w:color="CCCCCC"/>
@@ -7650,7 +7661,7 @@
         </w:tc>
         <w:tc>
           <w:tcPr>
-            <w:tcW w:w="0" w:type="auto"/>
+            <w:tcW w:w="1182" w:type="dxa"/>
             <w:tcBorders>
               <w:top w:val="single" w:sz="6" w:space="0" w:color="CCCCCC"/>
               <w:left w:val="single" w:sz="6" w:space="0" w:color="CCCCCC"/>
@@ -7691,7 +7702,7 @@
         </w:tc>
         <w:tc>
           <w:tcPr>
-            <w:tcW w:w="0" w:type="auto"/>
+            <w:tcW w:w="1104" w:type="dxa"/>
             <w:tcBorders>
               <w:top w:val="single" w:sz="6" w:space="0" w:color="CCCCCC"/>
               <w:left w:val="single" w:sz="6" w:space="0" w:color="CCCCCC"/>
@@ -7732,7 +7743,7 @@
         </w:tc>
         <w:tc>
           <w:tcPr>
-            <w:tcW w:w="0" w:type="auto"/>
+            <w:tcW w:w="3712" w:type="dxa"/>
             <w:tcBorders>
               <w:top w:val="single" w:sz="6" w:space="0" w:color="CCCCCC"/>
               <w:left w:val="single" w:sz="6" w:space="0" w:color="CCCCCC"/>
@@ -7793,7 +7804,7 @@
         </w:trPr>
         <w:tc>
           <w:tcPr>
-            <w:tcW w:w="0" w:type="auto"/>
+            <w:tcW w:w="555" w:type="dxa"/>
             <w:tcBorders>
               <w:top w:val="single" w:sz="6" w:space="0" w:color="CCCCCC"/>
               <w:left w:val="single" w:sz="6" w:space="0" w:color="CCCCCC"/>
@@ -7833,7 +7844,7 @@
         </w:tc>
         <w:tc>
           <w:tcPr>
-            <w:tcW w:w="0" w:type="auto"/>
+            <w:tcW w:w="2791" w:type="dxa"/>
             <w:tcBorders>
               <w:top w:val="single" w:sz="6" w:space="0" w:color="CCCCCC"/>
               <w:left w:val="single" w:sz="6" w:space="0" w:color="CCCCCC"/>
@@ -7871,7 +7882,7 @@
         </w:tc>
         <w:tc>
           <w:tcPr>
-            <w:tcW w:w="0" w:type="auto"/>
+            <w:tcW w:w="1182" w:type="dxa"/>
             <w:tcBorders>
               <w:top w:val="single" w:sz="6" w:space="0" w:color="CCCCCC"/>
               <w:left w:val="single" w:sz="6" w:space="0" w:color="CCCCCC"/>
@@ -7912,7 +7923,7 @@
         </w:tc>
         <w:tc>
           <w:tcPr>
-            <w:tcW w:w="0" w:type="auto"/>
+            <w:tcW w:w="1104" w:type="dxa"/>
             <w:tcBorders>
               <w:top w:val="single" w:sz="6" w:space="0" w:color="CCCCCC"/>
               <w:left w:val="single" w:sz="6" w:space="0" w:color="CCCCCC"/>
@@ -7953,7 +7964,7 @@
         </w:tc>
         <w:tc>
           <w:tcPr>
-            <w:tcW w:w="0" w:type="auto"/>
+            <w:tcW w:w="3712" w:type="dxa"/>
             <w:tcBorders>
               <w:top w:val="single" w:sz="6" w:space="0" w:color="CCCCCC"/>
               <w:left w:val="single" w:sz="6" w:space="0" w:color="CCCCCC"/>
@@ -7996,7 +8007,7 @@
         </w:trPr>
         <w:tc>
           <w:tcPr>
-            <w:tcW w:w="0" w:type="auto"/>
+            <w:tcW w:w="555" w:type="dxa"/>
             <w:tcBorders>
               <w:top w:val="single" w:sz="6" w:space="0" w:color="CCCCCC"/>
               <w:left w:val="single" w:sz="6" w:space="0" w:color="CCCCCC"/>
@@ -8036,7 +8047,7 @@
         </w:tc>
         <w:tc>
           <w:tcPr>
-            <w:tcW w:w="0" w:type="auto"/>
+            <w:tcW w:w="2791" w:type="dxa"/>
             <w:tcBorders>
               <w:top w:val="single" w:sz="6" w:space="0" w:color="CCCCCC"/>
               <w:left w:val="single" w:sz="6" w:space="0" w:color="CCCCCC"/>
@@ -8074,7 +8085,7 @@
         </w:tc>
         <w:tc>
           <w:tcPr>
-            <w:tcW w:w="0" w:type="auto"/>
+            <w:tcW w:w="1182" w:type="dxa"/>
             <w:tcBorders>
               <w:top w:val="single" w:sz="6" w:space="0" w:color="CCCCCC"/>
               <w:left w:val="single" w:sz="6" w:space="0" w:color="CCCCCC"/>
@@ -8115,7 +8126,7 @@
         </w:tc>
         <w:tc>
           <w:tcPr>
-            <w:tcW w:w="0" w:type="auto"/>
+            <w:tcW w:w="1104" w:type="dxa"/>
             <w:tcBorders>
               <w:top w:val="single" w:sz="6" w:space="0" w:color="CCCCCC"/>
               <w:left w:val="single" w:sz="6" w:space="0" w:color="CCCCCC"/>
@@ -8156,7 +8167,7 @@
         </w:tc>
         <w:tc>
           <w:tcPr>
-            <w:tcW w:w="0" w:type="auto"/>
+            <w:tcW w:w="3712" w:type="dxa"/>
             <w:tcBorders>
               <w:top w:val="single" w:sz="6" w:space="0" w:color="CCCCCC"/>
               <w:left w:val="single" w:sz="6" w:space="0" w:color="CCCCCC"/>
@@ -8188,7 +8199,7 @@
                 <w:szCs w:val="20"/>
                 <w:lang w:eastAsia="en-GB"/>
               </w:rPr>
-              <w:t>Assign a task to two members, the first member being the primary member in charge of completing the task. In the case they are unable to, the task is then passed onto the secondary member to handle task completion.</w:t>
+              <w:t>Promote the Software Tester to the role available.</w:t>
             </w:r>
           </w:p>
         </w:tc>
@@ -8199,7 +8210,7 @@
         </w:trPr>
         <w:tc>
           <w:tcPr>
-            <w:tcW w:w="0" w:type="auto"/>
+            <w:tcW w:w="555" w:type="dxa"/>
             <w:tcBorders>
               <w:top w:val="single" w:sz="6" w:space="0" w:color="CCCCCC"/>
               <w:left w:val="single" w:sz="6" w:space="0" w:color="CCCCCC"/>
@@ -8239,7 +8250,7 @@
         </w:tc>
         <w:tc>
           <w:tcPr>
-            <w:tcW w:w="0" w:type="auto"/>
+            <w:tcW w:w="2791" w:type="dxa"/>
             <w:tcBorders>
               <w:top w:val="single" w:sz="6" w:space="0" w:color="CCCCCC"/>
               <w:left w:val="single" w:sz="6" w:space="0" w:color="CCCCCC"/>
@@ -8278,7 +8289,7 @@
         </w:tc>
         <w:tc>
           <w:tcPr>
-            <w:tcW w:w="0" w:type="auto"/>
+            <w:tcW w:w="1182" w:type="dxa"/>
             <w:tcBorders>
               <w:top w:val="single" w:sz="6" w:space="0" w:color="CCCCCC"/>
               <w:left w:val="single" w:sz="6" w:space="0" w:color="CCCCCC"/>
@@ -8319,7 +8330,7 @@
         </w:tc>
         <w:tc>
           <w:tcPr>
-            <w:tcW w:w="0" w:type="auto"/>
+            <w:tcW w:w="1104" w:type="dxa"/>
             <w:tcBorders>
               <w:top w:val="single" w:sz="6" w:space="0" w:color="CCCCCC"/>
               <w:left w:val="single" w:sz="6" w:space="0" w:color="CCCCCC"/>
@@ -8360,7 +8371,7 @@
         </w:tc>
         <w:tc>
           <w:tcPr>
-            <w:tcW w:w="0" w:type="auto"/>
+            <w:tcW w:w="3712" w:type="dxa"/>
             <w:tcBorders>
               <w:top w:val="single" w:sz="6" w:space="0" w:color="CCCCCC"/>
               <w:left w:val="single" w:sz="6" w:space="0" w:color="CCCCCC"/>
@@ -8393,7 +8404,7 @@
                 <w:szCs w:val="20"/>
                 <w:lang w:eastAsia="en-GB"/>
               </w:rPr>
-              <w:t>Make regular backups</w:t>
+              <w:t>Make regular backups to GitHub and other cloud storage options used by the team.</w:t>
             </w:r>
           </w:p>
         </w:tc>
@@ -8404,7 +8415,7 @@
         </w:trPr>
         <w:tc>
           <w:tcPr>
-            <w:tcW w:w="0" w:type="auto"/>
+            <w:tcW w:w="555" w:type="dxa"/>
             <w:tcBorders>
               <w:top w:val="single" w:sz="6" w:space="0" w:color="CCCCCC"/>
               <w:left w:val="single" w:sz="6" w:space="0" w:color="CCCCCC"/>
@@ -8444,7 +8455,7 @@
         </w:tc>
         <w:tc>
           <w:tcPr>
-            <w:tcW w:w="0" w:type="auto"/>
+            <w:tcW w:w="2791" w:type="dxa"/>
             <w:tcBorders>
               <w:top w:val="single" w:sz="6" w:space="0" w:color="CCCCCC"/>
               <w:left w:val="single" w:sz="6" w:space="0" w:color="CCCCCC"/>
@@ -8501,7 +8512,7 @@
         </w:tc>
         <w:tc>
           <w:tcPr>
-            <w:tcW w:w="0" w:type="auto"/>
+            <w:tcW w:w="1182" w:type="dxa"/>
             <w:tcBorders>
               <w:top w:val="single" w:sz="6" w:space="0" w:color="CCCCCC"/>
               <w:left w:val="single" w:sz="6" w:space="0" w:color="CCCCCC"/>
@@ -8542,7 +8553,7 @@
         </w:tc>
         <w:tc>
           <w:tcPr>
-            <w:tcW w:w="0" w:type="auto"/>
+            <w:tcW w:w="1104" w:type="dxa"/>
             <w:tcBorders>
               <w:top w:val="single" w:sz="6" w:space="0" w:color="CCCCCC"/>
               <w:left w:val="single" w:sz="6" w:space="0" w:color="CCCCCC"/>
@@ -8583,7 +8594,7 @@
         </w:tc>
         <w:tc>
           <w:tcPr>
-            <w:tcW w:w="0" w:type="auto"/>
+            <w:tcW w:w="3712" w:type="dxa"/>
             <w:tcBorders>
               <w:top w:val="single" w:sz="6" w:space="0" w:color="CCCCCC"/>
               <w:left w:val="single" w:sz="6" w:space="0" w:color="CCCCCC"/>
@@ -8663,7 +8674,7 @@
         </w:trPr>
         <w:tc>
           <w:tcPr>
-            <w:tcW w:w="0" w:type="auto"/>
+            <w:tcW w:w="555" w:type="dxa"/>
             <w:tcBorders>
               <w:top w:val="single" w:sz="6" w:space="0" w:color="CCCCCC"/>
               <w:left w:val="single" w:sz="6" w:space="0" w:color="CCCCCC"/>
@@ -8703,7 +8714,7 @@
         </w:tc>
         <w:tc>
           <w:tcPr>
-            <w:tcW w:w="0" w:type="auto"/>
+            <w:tcW w:w="2791" w:type="dxa"/>
             <w:tcBorders>
               <w:top w:val="single" w:sz="6" w:space="0" w:color="CCCCCC"/>
               <w:left w:val="single" w:sz="6" w:space="0" w:color="CCCCCC"/>
@@ -8742,7 +8753,7 @@
         </w:tc>
         <w:tc>
           <w:tcPr>
-            <w:tcW w:w="0" w:type="auto"/>
+            <w:tcW w:w="1182" w:type="dxa"/>
             <w:tcBorders>
               <w:top w:val="single" w:sz="6" w:space="0" w:color="CCCCCC"/>
               <w:left w:val="single" w:sz="6" w:space="0" w:color="CCCCCC"/>
@@ -8783,7 +8794,7 @@
         </w:tc>
         <w:tc>
           <w:tcPr>
-            <w:tcW w:w="0" w:type="auto"/>
+            <w:tcW w:w="1104" w:type="dxa"/>
             <w:tcBorders>
               <w:top w:val="single" w:sz="6" w:space="0" w:color="CCCCCC"/>
               <w:left w:val="single" w:sz="6" w:space="0" w:color="CCCCCC"/>
@@ -8824,7 +8835,7 @@
         </w:tc>
         <w:tc>
           <w:tcPr>
-            <w:tcW w:w="0" w:type="auto"/>
+            <w:tcW w:w="3712" w:type="dxa"/>
             <w:tcBorders>
               <w:top w:val="single" w:sz="6" w:space="0" w:color="CCCCCC"/>
               <w:left w:val="single" w:sz="6" w:space="0" w:color="CCCCCC"/>
@@ -8857,7 +8868,27 @@
                 <w:szCs w:val="20"/>
                 <w:lang w:eastAsia="en-GB"/>
               </w:rPr>
-              <w:t>Regularly use version control software (i.e., Git - GitHub) so that the file contents can be easily reverted to an older version</w:t>
+              <w:t>Regularly use version control software (</w:t>
+            </w:r>
+            <w:proofErr w:type="spellStart"/>
+            <w:r>
+              <w:rPr>
+                <w:rFonts w:ascii="Arial" w:eastAsia="Times New Roman" w:hAnsi="Arial" w:cs="Arial"/>
+                <w:sz w:val="20"/>
+                <w:szCs w:val="20"/>
+                <w:lang w:eastAsia="en-GB"/>
+              </w:rPr>
+              <w:t>i.e</w:t>
+            </w:r>
+            <w:proofErr w:type="spellEnd"/>
+            <w:r>
+              <w:rPr>
+                <w:rFonts w:ascii="Arial" w:eastAsia="Times New Roman" w:hAnsi="Arial" w:cs="Arial"/>
+                <w:sz w:val="20"/>
+                <w:szCs w:val="20"/>
+                <w:lang w:eastAsia="en-GB"/>
+              </w:rPr>
+              <w:t>, Git - GitHub) so that the file contents can be easily reverted to an older version</w:t>
             </w:r>
           </w:p>
         </w:tc>
@@ -8868,7 +8899,7 @@
         </w:trPr>
         <w:tc>
           <w:tcPr>
-            <w:tcW w:w="0" w:type="auto"/>
+            <w:tcW w:w="555" w:type="dxa"/>
             <w:tcBorders>
               <w:top w:val="single" w:sz="6" w:space="0" w:color="CCCCCC"/>
               <w:left w:val="single" w:sz="6" w:space="0" w:color="CCCCCC"/>
@@ -8908,7 +8939,7 @@
         </w:tc>
         <w:tc>
           <w:tcPr>
-            <w:tcW w:w="0" w:type="auto"/>
+            <w:tcW w:w="2791" w:type="dxa"/>
             <w:tcBorders>
               <w:top w:val="single" w:sz="6" w:space="0" w:color="CCCCCC"/>
               <w:left w:val="single" w:sz="6" w:space="0" w:color="CCCCCC"/>
@@ -8947,7 +8978,7 @@
         </w:tc>
         <w:tc>
           <w:tcPr>
-            <w:tcW w:w="0" w:type="auto"/>
+            <w:tcW w:w="1182" w:type="dxa"/>
             <w:tcBorders>
               <w:top w:val="single" w:sz="6" w:space="0" w:color="CCCCCC"/>
               <w:left w:val="single" w:sz="6" w:space="0" w:color="CCCCCC"/>
@@ -8988,7 +9019,7 @@
         </w:tc>
         <w:tc>
           <w:tcPr>
-            <w:tcW w:w="0" w:type="auto"/>
+            <w:tcW w:w="1104" w:type="dxa"/>
             <w:tcBorders>
               <w:top w:val="single" w:sz="6" w:space="0" w:color="CCCCCC"/>
               <w:left w:val="single" w:sz="6" w:space="0" w:color="CCCCCC"/>
@@ -9029,7 +9060,7 @@
         </w:tc>
         <w:tc>
           <w:tcPr>
-            <w:tcW w:w="0" w:type="auto"/>
+            <w:tcW w:w="3712" w:type="dxa"/>
             <w:tcBorders>
               <w:top w:val="single" w:sz="6" w:space="0" w:color="CCCCCC"/>
               <w:left w:val="single" w:sz="6" w:space="0" w:color="CCCCCC"/>
@@ -9073,7 +9104,7 @@
         </w:trPr>
         <w:tc>
           <w:tcPr>
-            <w:tcW w:w="0" w:type="auto"/>
+            <w:tcW w:w="555" w:type="dxa"/>
             <w:tcBorders>
               <w:top w:val="single" w:sz="6" w:space="0" w:color="CCCCCC"/>
               <w:left w:val="single" w:sz="6" w:space="0" w:color="CCCCCC"/>
@@ -9113,7 +9144,7 @@
         </w:tc>
         <w:tc>
           <w:tcPr>
-            <w:tcW w:w="0" w:type="auto"/>
+            <w:tcW w:w="2791" w:type="dxa"/>
             <w:tcBorders>
               <w:top w:val="single" w:sz="6" w:space="0" w:color="CCCCCC"/>
               <w:left w:val="single" w:sz="6" w:space="0" w:color="CCCCCC"/>
@@ -9170,7 +9201,7 @@
         </w:tc>
         <w:tc>
           <w:tcPr>
-            <w:tcW w:w="0" w:type="auto"/>
+            <w:tcW w:w="1182" w:type="dxa"/>
             <w:tcBorders>
               <w:top w:val="single" w:sz="6" w:space="0" w:color="CCCCCC"/>
               <w:left w:val="single" w:sz="6" w:space="0" w:color="CCCCCC"/>
@@ -9211,7 +9242,7 @@
         </w:tc>
         <w:tc>
           <w:tcPr>
-            <w:tcW w:w="0" w:type="auto"/>
+            <w:tcW w:w="1104" w:type="dxa"/>
             <w:tcBorders>
               <w:top w:val="single" w:sz="6" w:space="0" w:color="CCCCCC"/>
               <w:left w:val="single" w:sz="6" w:space="0" w:color="CCCCCC"/>
@@ -9252,7 +9283,7 @@
         </w:tc>
         <w:tc>
           <w:tcPr>
-            <w:tcW w:w="0" w:type="auto"/>
+            <w:tcW w:w="3712" w:type="dxa"/>
             <w:tcBorders>
               <w:top w:val="single" w:sz="6" w:space="0" w:color="CCCCCC"/>
               <w:left w:val="single" w:sz="6" w:space="0" w:color="CCCCCC"/>
@@ -9285,7 +9316,25 @@
                 <w:szCs w:val="20"/>
                 <w:lang w:eastAsia="en-GB"/>
               </w:rPr>
-              <w:t>Agile development allows for regular testing to prevent large scale bugs at the end of the project.</w:t>
+              <w:t>Agile dev</w:t>
+            </w:r>
+            <w:r>
+              <w:rPr>
+                <w:rFonts w:ascii="Arial" w:eastAsia="Times New Roman" w:hAnsi="Arial" w:cs="Arial"/>
+                <w:sz w:val="20"/>
+                <w:szCs w:val="20"/>
+                <w:lang w:eastAsia="en-GB"/>
+              </w:rPr>
+              <w:t>e</w:t>
+            </w:r>
+            <w:r>
+              <w:rPr>
+                <w:rFonts w:ascii="Arial" w:eastAsia="Times New Roman" w:hAnsi="Arial" w:cs="Arial"/>
+                <w:sz w:val="20"/>
+                <w:szCs w:val="20"/>
+                <w:lang w:eastAsia="en-GB"/>
+              </w:rPr>
+              <w:t>lopment allows for regular testing to prevent large scale bugs at the end of the project.</w:t>
             </w:r>
           </w:p>
         </w:tc>
@@ -9296,7 +9345,7 @@
         </w:trPr>
         <w:tc>
           <w:tcPr>
-            <w:tcW w:w="0" w:type="auto"/>
+            <w:tcW w:w="555" w:type="dxa"/>
             <w:tcBorders>
               <w:top w:val="single" w:sz="6" w:space="0" w:color="CCCCCC"/>
               <w:left w:val="single" w:sz="6" w:space="0" w:color="CCCCCC"/>
@@ -9336,7 +9385,7 @@
         </w:tc>
         <w:tc>
           <w:tcPr>
-            <w:tcW w:w="0" w:type="auto"/>
+            <w:tcW w:w="2791" w:type="dxa"/>
             <w:tcBorders>
               <w:top w:val="single" w:sz="6" w:space="0" w:color="CCCCCC"/>
               <w:left w:val="single" w:sz="6" w:space="0" w:color="CCCCCC"/>
@@ -9375,7 +9424,7 @@
         </w:tc>
         <w:tc>
           <w:tcPr>
-            <w:tcW w:w="0" w:type="auto"/>
+            <w:tcW w:w="1182" w:type="dxa"/>
             <w:tcBorders>
               <w:top w:val="single" w:sz="6" w:space="0" w:color="CCCCCC"/>
               <w:left w:val="single" w:sz="6" w:space="0" w:color="CCCCCC"/>
@@ -9416,7 +9465,7 @@
         </w:tc>
         <w:tc>
           <w:tcPr>
-            <w:tcW w:w="0" w:type="auto"/>
+            <w:tcW w:w="1104" w:type="dxa"/>
             <w:tcBorders>
               <w:top w:val="single" w:sz="6" w:space="0" w:color="CCCCCC"/>
               <w:left w:val="single" w:sz="6" w:space="0" w:color="CCCCCC"/>
@@ -9457,7 +9506,7 @@
         </w:tc>
         <w:tc>
           <w:tcPr>
-            <w:tcW w:w="0" w:type="auto"/>
+            <w:tcW w:w="3712" w:type="dxa"/>
             <w:tcBorders>
               <w:top w:val="single" w:sz="6" w:space="0" w:color="CCCCCC"/>
               <w:left w:val="single" w:sz="6" w:space="0" w:color="CCCCCC"/>
@@ -9511,6 +9560,622 @@
                 <w:lang w:eastAsia="en-GB"/>
               </w:rPr>
               <w:t xml:space="preserve"> they are encouraged to seek help from the rest of the team.</w:t>
+            </w:r>
+          </w:p>
+        </w:tc>
+      </w:tr>
+      <w:tr>
+        <w:trPr>
+          <w:trHeight w:val="315"/>
+        </w:trPr>
+        <w:tc>
+          <w:tcPr>
+            <w:tcW w:w="555" w:type="dxa"/>
+            <w:tcBorders>
+              <w:top w:val="single" w:sz="6" w:space="0" w:color="CCCCCC"/>
+              <w:left w:val="single" w:sz="6" w:space="0" w:color="CCCCCC"/>
+              <w:bottom w:val="single" w:sz="6" w:space="0" w:color="CCCCCC"/>
+              <w:right w:val="single" w:sz="6" w:space="0" w:color="CCCCCC"/>
+            </w:tcBorders>
+            <w:tcMar>
+              <w:top w:w="30" w:type="dxa"/>
+              <w:left w:w="45" w:type="dxa"/>
+              <w:bottom w:w="30" w:type="dxa"/>
+              <w:right w:w="45" w:type="dxa"/>
+            </w:tcMar>
+            <w:vAlign w:val="center"/>
+            <w:hideMark/>
+          </w:tcPr>
+          <w:p>
+            <w:pPr>
+              <w:spacing w:after="0" w:line="240" w:lineRule="auto"/>
+              <w:jc w:val="center"/>
+              <w:rPr>
+                <w:rFonts w:ascii="Arial" w:eastAsia="Times New Roman" w:hAnsi="Arial" w:cs="Arial"/>
+                <w:sz w:val="20"/>
+                <w:szCs w:val="20"/>
+                <w:lang w:eastAsia="en-GB"/>
+              </w:rPr>
+            </w:pPr>
+            <w:r>
+              <w:rPr>
+                <w:rFonts w:ascii="Arial" w:eastAsia="Times New Roman" w:hAnsi="Arial" w:cs="Arial"/>
+                <w:sz w:val="20"/>
+                <w:szCs w:val="20"/>
+                <w:lang w:eastAsia="en-GB"/>
+              </w:rPr>
+              <w:t>11</w:t>
+            </w:r>
+          </w:p>
+        </w:tc>
+        <w:tc>
+          <w:tcPr>
+            <w:tcW w:w="2791" w:type="dxa"/>
+            <w:tcBorders>
+              <w:top w:val="single" w:sz="6" w:space="0" w:color="CCCCCC"/>
+              <w:left w:val="single" w:sz="6" w:space="0" w:color="CCCCCC"/>
+              <w:bottom w:val="single" w:sz="6" w:space="0" w:color="CCCCCC"/>
+              <w:right w:val="single" w:sz="6" w:space="0" w:color="CCCCCC"/>
+            </w:tcBorders>
+            <w:tcMar>
+              <w:top w:w="30" w:type="dxa"/>
+              <w:left w:w="45" w:type="dxa"/>
+              <w:bottom w:w="30" w:type="dxa"/>
+              <w:right w:w="45" w:type="dxa"/>
+            </w:tcMar>
+            <w:vAlign w:val="bottom"/>
+            <w:hideMark/>
+          </w:tcPr>
+          <w:p>
+            <w:pPr>
+              <w:spacing w:after="0" w:line="240" w:lineRule="auto"/>
+              <w:rPr>
+                <w:rFonts w:ascii="Arial" w:eastAsia="Times New Roman" w:hAnsi="Arial" w:cs="Arial"/>
+                <w:sz w:val="20"/>
+                <w:szCs w:val="20"/>
+                <w:lang w:eastAsia="en-GB"/>
+              </w:rPr>
+            </w:pPr>
+            <w:r>
+              <w:rPr>
+                <w:rFonts w:ascii="Arial" w:eastAsia="Times New Roman" w:hAnsi="Arial" w:cs="Arial"/>
+                <w:sz w:val="20"/>
+                <w:szCs w:val="20"/>
+                <w:lang w:eastAsia="en-GB"/>
+              </w:rPr>
+              <w:t>Member conflict occurs due to differing opinions</w:t>
+            </w:r>
+          </w:p>
+        </w:tc>
+        <w:tc>
+          <w:tcPr>
+            <w:tcW w:w="1182" w:type="dxa"/>
+            <w:tcBorders>
+              <w:top w:val="single" w:sz="6" w:space="0" w:color="CCCCCC"/>
+              <w:left w:val="single" w:sz="6" w:space="0" w:color="CCCCCC"/>
+              <w:bottom w:val="single" w:sz="6" w:space="0" w:color="CCCCCC"/>
+              <w:right w:val="single" w:sz="6" w:space="0" w:color="CCCCCC"/>
+            </w:tcBorders>
+            <w:shd w:val="clear" w:color="auto" w:fill="FFD966"/>
+            <w:tcMar>
+              <w:top w:w="30" w:type="dxa"/>
+              <w:left w:w="45" w:type="dxa"/>
+              <w:bottom w:w="30" w:type="dxa"/>
+              <w:right w:w="45" w:type="dxa"/>
+            </w:tcMar>
+            <w:vAlign w:val="center"/>
+            <w:hideMark/>
+          </w:tcPr>
+          <w:p>
+            <w:pPr>
+              <w:spacing w:after="0" w:line="240" w:lineRule="auto"/>
+              <w:jc w:val="center"/>
+              <w:rPr>
+                <w:rFonts w:ascii="Arial" w:eastAsia="Times New Roman" w:hAnsi="Arial" w:cs="Arial"/>
+                <w:sz w:val="20"/>
+                <w:szCs w:val="20"/>
+                <w:lang w:eastAsia="en-GB"/>
+              </w:rPr>
+            </w:pPr>
+            <w:r>
+              <w:rPr>
+                <w:rFonts w:ascii="Arial" w:eastAsia="Times New Roman" w:hAnsi="Arial" w:cs="Arial"/>
+                <w:sz w:val="20"/>
+                <w:szCs w:val="20"/>
+                <w:lang w:eastAsia="en-GB"/>
+              </w:rPr>
+              <w:t>3</w:t>
+            </w:r>
+          </w:p>
+        </w:tc>
+        <w:tc>
+          <w:tcPr>
+            <w:tcW w:w="1104" w:type="dxa"/>
+            <w:tcBorders>
+              <w:top w:val="single" w:sz="6" w:space="0" w:color="CCCCCC"/>
+              <w:left w:val="single" w:sz="6" w:space="0" w:color="CCCCCC"/>
+              <w:bottom w:val="single" w:sz="6" w:space="0" w:color="CCCCCC"/>
+              <w:right w:val="single" w:sz="6" w:space="0" w:color="CCCCCC"/>
+            </w:tcBorders>
+            <w:shd w:val="clear" w:color="auto" w:fill="E06666"/>
+            <w:tcMar>
+              <w:top w:w="30" w:type="dxa"/>
+              <w:left w:w="45" w:type="dxa"/>
+              <w:bottom w:w="30" w:type="dxa"/>
+              <w:right w:w="45" w:type="dxa"/>
+            </w:tcMar>
+            <w:vAlign w:val="center"/>
+            <w:hideMark/>
+          </w:tcPr>
+          <w:p>
+            <w:pPr>
+              <w:spacing w:after="0" w:line="240" w:lineRule="auto"/>
+              <w:jc w:val="center"/>
+              <w:rPr>
+                <w:rFonts w:ascii="Arial" w:eastAsia="Times New Roman" w:hAnsi="Arial" w:cs="Arial"/>
+                <w:sz w:val="20"/>
+                <w:szCs w:val="20"/>
+                <w:lang w:eastAsia="en-GB"/>
+              </w:rPr>
+            </w:pPr>
+            <w:r>
+              <w:rPr>
+                <w:rFonts w:ascii="Arial" w:eastAsia="Times New Roman" w:hAnsi="Arial" w:cs="Arial"/>
+                <w:sz w:val="20"/>
+                <w:szCs w:val="20"/>
+                <w:lang w:eastAsia="en-GB"/>
+              </w:rPr>
+              <w:t>5</w:t>
+            </w:r>
+          </w:p>
+        </w:tc>
+        <w:tc>
+          <w:tcPr>
+            <w:tcW w:w="3712" w:type="dxa"/>
+            <w:tcBorders>
+              <w:top w:val="single" w:sz="6" w:space="0" w:color="CCCCCC"/>
+              <w:left w:val="single" w:sz="6" w:space="0" w:color="CCCCCC"/>
+              <w:bottom w:val="single" w:sz="6" w:space="0" w:color="CCCCCC"/>
+              <w:right w:val="single" w:sz="6" w:space="0" w:color="CCCCCC"/>
+            </w:tcBorders>
+            <w:tcMar>
+              <w:top w:w="30" w:type="dxa"/>
+              <w:left w:w="45" w:type="dxa"/>
+              <w:bottom w:w="30" w:type="dxa"/>
+              <w:right w:w="45" w:type="dxa"/>
+            </w:tcMar>
+            <w:vAlign w:val="bottom"/>
+            <w:hideMark/>
+          </w:tcPr>
+          <w:p>
+            <w:pPr>
+              <w:spacing w:after="0" w:line="240" w:lineRule="auto"/>
+              <w:rPr>
+                <w:rFonts w:ascii="Arial" w:eastAsia="Times New Roman" w:hAnsi="Arial" w:cs="Arial"/>
+                <w:sz w:val="20"/>
+                <w:szCs w:val="20"/>
+                <w:lang w:eastAsia="en-GB"/>
+              </w:rPr>
+            </w:pPr>
+            <w:r>
+              <w:rPr>
+                <w:rFonts w:ascii="Arial" w:eastAsia="Times New Roman" w:hAnsi="Arial" w:cs="Arial"/>
+                <w:sz w:val="20"/>
+                <w:szCs w:val="20"/>
+                <w:lang w:eastAsia="en-GB"/>
+              </w:rPr>
+              <w:t>The team makes use of the quality vote to make the final decision to resolve the conflict</w:t>
+            </w:r>
+          </w:p>
+        </w:tc>
+      </w:tr>
+      <w:tr>
+        <w:trPr>
+          <w:trHeight w:val="315"/>
+        </w:trPr>
+        <w:tc>
+          <w:tcPr>
+            <w:tcW w:w="555" w:type="dxa"/>
+            <w:tcBorders>
+              <w:top w:val="single" w:sz="6" w:space="0" w:color="CCCCCC"/>
+              <w:left w:val="single" w:sz="6" w:space="0" w:color="CCCCCC"/>
+              <w:bottom w:val="single" w:sz="6" w:space="0" w:color="CCCCCC"/>
+              <w:right w:val="single" w:sz="6" w:space="0" w:color="CCCCCC"/>
+            </w:tcBorders>
+            <w:tcMar>
+              <w:top w:w="30" w:type="dxa"/>
+              <w:left w:w="45" w:type="dxa"/>
+              <w:bottom w:w="30" w:type="dxa"/>
+              <w:right w:w="45" w:type="dxa"/>
+            </w:tcMar>
+            <w:vAlign w:val="center"/>
+            <w:hideMark/>
+          </w:tcPr>
+          <w:p>
+            <w:pPr>
+              <w:spacing w:after="0" w:line="240" w:lineRule="auto"/>
+              <w:jc w:val="center"/>
+              <w:rPr>
+                <w:rFonts w:ascii="Arial" w:eastAsia="Times New Roman" w:hAnsi="Arial" w:cs="Arial"/>
+                <w:sz w:val="20"/>
+                <w:szCs w:val="20"/>
+                <w:lang w:eastAsia="en-GB"/>
+              </w:rPr>
+            </w:pPr>
+            <w:r>
+              <w:rPr>
+                <w:rFonts w:ascii="Arial" w:eastAsia="Times New Roman" w:hAnsi="Arial" w:cs="Arial"/>
+                <w:sz w:val="20"/>
+                <w:szCs w:val="20"/>
+                <w:lang w:eastAsia="en-GB"/>
+              </w:rPr>
+              <w:lastRenderedPageBreak/>
+              <w:t>12</w:t>
+            </w:r>
+          </w:p>
+        </w:tc>
+        <w:tc>
+          <w:tcPr>
+            <w:tcW w:w="2791" w:type="dxa"/>
+            <w:tcBorders>
+              <w:top w:val="single" w:sz="6" w:space="0" w:color="CCCCCC"/>
+              <w:left w:val="single" w:sz="6" w:space="0" w:color="CCCCCC"/>
+              <w:bottom w:val="single" w:sz="6" w:space="0" w:color="CCCCCC"/>
+              <w:right w:val="single" w:sz="6" w:space="0" w:color="CCCCCC"/>
+            </w:tcBorders>
+            <w:tcMar>
+              <w:top w:w="30" w:type="dxa"/>
+              <w:left w:w="45" w:type="dxa"/>
+              <w:bottom w:w="30" w:type="dxa"/>
+              <w:right w:w="45" w:type="dxa"/>
+            </w:tcMar>
+            <w:vAlign w:val="bottom"/>
+            <w:hideMark/>
+          </w:tcPr>
+          <w:p>
+            <w:pPr>
+              <w:spacing w:after="0" w:line="240" w:lineRule="auto"/>
+              <w:rPr>
+                <w:rFonts w:ascii="Arial" w:eastAsia="Times New Roman" w:hAnsi="Arial" w:cs="Arial"/>
+                <w:sz w:val="20"/>
+                <w:szCs w:val="20"/>
+                <w:lang w:eastAsia="en-GB"/>
+              </w:rPr>
+            </w:pPr>
+            <w:r>
+              <w:rPr>
+                <w:rFonts w:ascii="Arial" w:eastAsia="Times New Roman" w:hAnsi="Arial" w:cs="Arial"/>
+                <w:sz w:val="20"/>
+                <w:szCs w:val="20"/>
+                <w:lang w:eastAsia="en-GB"/>
+              </w:rPr>
+              <w:t>Team experiences issues with computational resources</w:t>
+            </w:r>
+          </w:p>
+        </w:tc>
+        <w:tc>
+          <w:tcPr>
+            <w:tcW w:w="1182" w:type="dxa"/>
+            <w:tcBorders>
+              <w:top w:val="single" w:sz="6" w:space="0" w:color="CCCCCC"/>
+              <w:left w:val="single" w:sz="6" w:space="0" w:color="CCCCCC"/>
+              <w:bottom w:val="single" w:sz="6" w:space="0" w:color="CCCCCC"/>
+              <w:right w:val="single" w:sz="6" w:space="0" w:color="CCCCCC"/>
+            </w:tcBorders>
+            <w:shd w:val="clear" w:color="auto" w:fill="6AA84F"/>
+            <w:tcMar>
+              <w:top w:w="30" w:type="dxa"/>
+              <w:left w:w="45" w:type="dxa"/>
+              <w:bottom w:w="30" w:type="dxa"/>
+              <w:right w:w="45" w:type="dxa"/>
+            </w:tcMar>
+            <w:vAlign w:val="center"/>
+            <w:hideMark/>
+          </w:tcPr>
+          <w:p>
+            <w:pPr>
+              <w:spacing w:after="0" w:line="240" w:lineRule="auto"/>
+              <w:jc w:val="center"/>
+              <w:rPr>
+                <w:rFonts w:ascii="Arial" w:eastAsia="Times New Roman" w:hAnsi="Arial" w:cs="Arial"/>
+                <w:sz w:val="20"/>
+                <w:szCs w:val="20"/>
+                <w:lang w:eastAsia="en-GB"/>
+              </w:rPr>
+            </w:pPr>
+            <w:r>
+              <w:rPr>
+                <w:rFonts w:ascii="Arial" w:eastAsia="Times New Roman" w:hAnsi="Arial" w:cs="Arial"/>
+                <w:sz w:val="20"/>
+                <w:szCs w:val="20"/>
+                <w:lang w:eastAsia="en-GB"/>
+              </w:rPr>
+              <w:t>1</w:t>
+            </w:r>
+          </w:p>
+        </w:tc>
+        <w:tc>
+          <w:tcPr>
+            <w:tcW w:w="1104" w:type="dxa"/>
+            <w:tcBorders>
+              <w:top w:val="single" w:sz="6" w:space="0" w:color="CCCCCC"/>
+              <w:left w:val="single" w:sz="6" w:space="0" w:color="CCCCCC"/>
+              <w:bottom w:val="single" w:sz="6" w:space="0" w:color="CCCCCC"/>
+              <w:right w:val="single" w:sz="6" w:space="0" w:color="CCCCCC"/>
+            </w:tcBorders>
+            <w:shd w:val="clear" w:color="auto" w:fill="FFD966"/>
+            <w:tcMar>
+              <w:top w:w="30" w:type="dxa"/>
+              <w:left w:w="45" w:type="dxa"/>
+              <w:bottom w:w="30" w:type="dxa"/>
+              <w:right w:w="45" w:type="dxa"/>
+            </w:tcMar>
+            <w:vAlign w:val="center"/>
+            <w:hideMark/>
+          </w:tcPr>
+          <w:p>
+            <w:pPr>
+              <w:spacing w:after="0" w:line="240" w:lineRule="auto"/>
+              <w:jc w:val="center"/>
+              <w:rPr>
+                <w:rFonts w:ascii="Arial" w:eastAsia="Times New Roman" w:hAnsi="Arial" w:cs="Arial"/>
+                <w:sz w:val="20"/>
+                <w:szCs w:val="20"/>
+                <w:lang w:eastAsia="en-GB"/>
+              </w:rPr>
+            </w:pPr>
+            <w:r>
+              <w:rPr>
+                <w:rFonts w:ascii="Arial" w:eastAsia="Times New Roman" w:hAnsi="Arial" w:cs="Arial"/>
+                <w:sz w:val="20"/>
+                <w:szCs w:val="20"/>
+                <w:lang w:eastAsia="en-GB"/>
+              </w:rPr>
+              <w:t>3</w:t>
+            </w:r>
+          </w:p>
+        </w:tc>
+        <w:tc>
+          <w:tcPr>
+            <w:tcW w:w="3712" w:type="dxa"/>
+            <w:tcBorders>
+              <w:top w:val="single" w:sz="6" w:space="0" w:color="CCCCCC"/>
+              <w:left w:val="single" w:sz="6" w:space="0" w:color="CCCCCC"/>
+              <w:bottom w:val="single" w:sz="6" w:space="0" w:color="CCCCCC"/>
+              <w:right w:val="single" w:sz="6" w:space="0" w:color="CCCCCC"/>
+            </w:tcBorders>
+            <w:tcMar>
+              <w:top w:w="30" w:type="dxa"/>
+              <w:left w:w="45" w:type="dxa"/>
+              <w:bottom w:w="30" w:type="dxa"/>
+              <w:right w:w="45" w:type="dxa"/>
+            </w:tcMar>
+            <w:vAlign w:val="bottom"/>
+            <w:hideMark/>
+          </w:tcPr>
+          <w:p>
+            <w:pPr>
+              <w:spacing w:after="0" w:line="240" w:lineRule="auto"/>
+              <w:rPr>
+                <w:rFonts w:ascii="Arial" w:eastAsia="Times New Roman" w:hAnsi="Arial" w:cs="Arial"/>
+                <w:sz w:val="20"/>
+                <w:szCs w:val="20"/>
+                <w:lang w:eastAsia="en-GB"/>
+              </w:rPr>
+            </w:pPr>
+            <w:r>
+              <w:rPr>
+                <w:rFonts w:ascii="Arial" w:eastAsia="Times New Roman" w:hAnsi="Arial" w:cs="Arial"/>
+                <w:sz w:val="20"/>
+                <w:szCs w:val="20"/>
+                <w:lang w:eastAsia="en-GB"/>
+              </w:rPr>
+              <w:t>Contact the team's assigned tutor for support in gaining access to university resources.</w:t>
+            </w:r>
+          </w:p>
+        </w:tc>
+      </w:tr>
+      <w:tr>
+        <w:trPr>
+          <w:trHeight w:val="381"/>
+        </w:trPr>
+        <w:tc>
+          <w:tcPr>
+            <w:tcW w:w="555" w:type="dxa"/>
+            <w:tcBorders>
+              <w:top w:val="single" w:sz="6" w:space="0" w:color="CCCCCC"/>
+              <w:left w:val="single" w:sz="6" w:space="0" w:color="CCCCCC"/>
+              <w:bottom w:val="single" w:sz="6" w:space="0" w:color="CCCCCC"/>
+              <w:right w:val="single" w:sz="6" w:space="0" w:color="CCCCCC"/>
+            </w:tcBorders>
+            <w:tcMar>
+              <w:top w:w="30" w:type="dxa"/>
+              <w:left w:w="45" w:type="dxa"/>
+              <w:bottom w:w="30" w:type="dxa"/>
+              <w:right w:w="45" w:type="dxa"/>
+            </w:tcMar>
+            <w:vAlign w:val="center"/>
+            <w:hideMark/>
+          </w:tcPr>
+          <w:p>
+            <w:pPr>
+              <w:spacing w:after="0" w:line="240" w:lineRule="auto"/>
+              <w:jc w:val="center"/>
+              <w:rPr>
+                <w:rFonts w:ascii="Arial" w:eastAsia="Times New Roman" w:hAnsi="Arial" w:cs="Arial"/>
+                <w:sz w:val="20"/>
+                <w:szCs w:val="20"/>
+                <w:lang w:eastAsia="en-GB"/>
+              </w:rPr>
+            </w:pPr>
+            <w:r>
+              <w:rPr>
+                <w:rFonts w:ascii="Arial" w:eastAsia="Times New Roman" w:hAnsi="Arial" w:cs="Arial"/>
+                <w:sz w:val="20"/>
+                <w:szCs w:val="20"/>
+                <w:lang w:eastAsia="en-GB"/>
+              </w:rPr>
+              <w:t>13</w:t>
+            </w:r>
+          </w:p>
+        </w:tc>
+        <w:tc>
+          <w:tcPr>
+            <w:tcW w:w="2791" w:type="dxa"/>
+            <w:tcBorders>
+              <w:top w:val="single" w:sz="6" w:space="0" w:color="CCCCCC"/>
+              <w:left w:val="single" w:sz="6" w:space="0" w:color="CCCCCC"/>
+              <w:bottom w:val="single" w:sz="6" w:space="0" w:color="CCCCCC"/>
+              <w:right w:val="single" w:sz="6" w:space="0" w:color="CCCCCC"/>
+            </w:tcBorders>
+            <w:tcMar>
+              <w:top w:w="30" w:type="dxa"/>
+              <w:left w:w="45" w:type="dxa"/>
+              <w:bottom w:w="30" w:type="dxa"/>
+              <w:right w:w="45" w:type="dxa"/>
+            </w:tcMar>
+            <w:vAlign w:val="bottom"/>
+            <w:hideMark/>
+          </w:tcPr>
+          <w:p>
+            <w:pPr>
+              <w:spacing w:after="0" w:line="240" w:lineRule="auto"/>
+              <w:rPr>
+                <w:rFonts w:ascii="Arial" w:eastAsia="Times New Roman" w:hAnsi="Arial" w:cs="Arial"/>
+                <w:sz w:val="20"/>
+                <w:szCs w:val="20"/>
+                <w:lang w:eastAsia="en-GB"/>
+              </w:rPr>
+            </w:pPr>
+            <w:r>
+              <w:rPr>
+                <w:rFonts w:ascii="Arial" w:eastAsia="Times New Roman" w:hAnsi="Arial" w:cs="Arial"/>
+                <w:sz w:val="20"/>
+                <w:szCs w:val="20"/>
+                <w:lang w:eastAsia="en-GB"/>
+              </w:rPr>
+              <w:t xml:space="preserve">Member experiences issues with handling the workload </w:t>
+            </w:r>
+          </w:p>
+        </w:tc>
+        <w:tc>
+          <w:tcPr>
+            <w:tcW w:w="1182" w:type="dxa"/>
+            <w:tcBorders>
+              <w:top w:val="single" w:sz="6" w:space="0" w:color="CCCCCC"/>
+              <w:left w:val="single" w:sz="6" w:space="0" w:color="CCCCCC"/>
+              <w:bottom w:val="single" w:sz="6" w:space="0" w:color="CCCCCC"/>
+              <w:right w:val="single" w:sz="6" w:space="0" w:color="CCCCCC"/>
+            </w:tcBorders>
+            <w:shd w:val="clear" w:color="auto" w:fill="FFD966"/>
+            <w:tcMar>
+              <w:top w:w="30" w:type="dxa"/>
+              <w:left w:w="45" w:type="dxa"/>
+              <w:bottom w:w="30" w:type="dxa"/>
+              <w:right w:w="45" w:type="dxa"/>
+            </w:tcMar>
+            <w:vAlign w:val="center"/>
+            <w:hideMark/>
+          </w:tcPr>
+          <w:p>
+            <w:pPr>
+              <w:spacing w:after="0" w:line="240" w:lineRule="auto"/>
+              <w:jc w:val="center"/>
+              <w:rPr>
+                <w:rFonts w:ascii="Arial" w:eastAsia="Times New Roman" w:hAnsi="Arial" w:cs="Arial"/>
+                <w:sz w:val="20"/>
+                <w:szCs w:val="20"/>
+                <w:lang w:eastAsia="en-GB"/>
+              </w:rPr>
+            </w:pPr>
+            <w:r>
+              <w:rPr>
+                <w:rFonts w:ascii="Arial" w:eastAsia="Times New Roman" w:hAnsi="Arial" w:cs="Arial"/>
+                <w:sz w:val="20"/>
+                <w:szCs w:val="20"/>
+                <w:lang w:eastAsia="en-GB"/>
+              </w:rPr>
+              <w:t>3</w:t>
+            </w:r>
+          </w:p>
+        </w:tc>
+        <w:tc>
+          <w:tcPr>
+            <w:tcW w:w="1104" w:type="dxa"/>
+            <w:tcBorders>
+              <w:top w:val="single" w:sz="6" w:space="0" w:color="CCCCCC"/>
+              <w:left w:val="single" w:sz="6" w:space="0" w:color="CCCCCC"/>
+              <w:bottom w:val="single" w:sz="6" w:space="0" w:color="CCCCCC"/>
+              <w:right w:val="single" w:sz="6" w:space="0" w:color="CCCCCC"/>
+            </w:tcBorders>
+            <w:shd w:val="clear" w:color="auto" w:fill="F6B26B"/>
+            <w:tcMar>
+              <w:top w:w="30" w:type="dxa"/>
+              <w:left w:w="45" w:type="dxa"/>
+              <w:bottom w:w="30" w:type="dxa"/>
+              <w:right w:w="45" w:type="dxa"/>
+            </w:tcMar>
+            <w:vAlign w:val="center"/>
+            <w:hideMark/>
+          </w:tcPr>
+          <w:p>
+            <w:pPr>
+              <w:spacing w:after="0" w:line="240" w:lineRule="auto"/>
+              <w:jc w:val="center"/>
+              <w:rPr>
+                <w:rFonts w:ascii="Arial" w:eastAsia="Times New Roman" w:hAnsi="Arial" w:cs="Arial"/>
+                <w:sz w:val="20"/>
+                <w:szCs w:val="20"/>
+                <w:lang w:eastAsia="en-GB"/>
+              </w:rPr>
+            </w:pPr>
+            <w:r>
+              <w:rPr>
+                <w:rFonts w:ascii="Arial" w:eastAsia="Times New Roman" w:hAnsi="Arial" w:cs="Arial"/>
+                <w:sz w:val="20"/>
+                <w:szCs w:val="20"/>
+                <w:lang w:eastAsia="en-GB"/>
+              </w:rPr>
+              <w:t>4</w:t>
+            </w:r>
+          </w:p>
+        </w:tc>
+        <w:tc>
+          <w:tcPr>
+            <w:tcW w:w="3712" w:type="dxa"/>
+            <w:tcBorders>
+              <w:top w:val="single" w:sz="6" w:space="0" w:color="CCCCCC"/>
+              <w:left w:val="single" w:sz="6" w:space="0" w:color="CCCCCC"/>
+              <w:bottom w:val="single" w:sz="6" w:space="0" w:color="CCCCCC"/>
+              <w:right w:val="single" w:sz="6" w:space="0" w:color="CCCCCC"/>
+            </w:tcBorders>
+            <w:tcMar>
+              <w:top w:w="30" w:type="dxa"/>
+              <w:left w:w="45" w:type="dxa"/>
+              <w:bottom w:w="30" w:type="dxa"/>
+              <w:right w:w="45" w:type="dxa"/>
+            </w:tcMar>
+            <w:vAlign w:val="bottom"/>
+            <w:hideMark/>
+          </w:tcPr>
+          <w:p>
+            <w:pPr>
+              <w:spacing w:after="0" w:line="240" w:lineRule="auto"/>
+              <w:rPr>
+                <w:rFonts w:ascii="Arial" w:eastAsia="Times New Roman" w:hAnsi="Arial" w:cs="Arial"/>
+                <w:sz w:val="20"/>
+                <w:szCs w:val="20"/>
+                <w:lang w:eastAsia="en-GB"/>
+              </w:rPr>
+            </w:pPr>
+            <w:r>
+              <w:rPr>
+                <w:rFonts w:ascii="Arial" w:eastAsia="Times New Roman" w:hAnsi="Arial" w:cs="Arial"/>
+                <w:sz w:val="20"/>
+                <w:szCs w:val="20"/>
+                <w:lang w:eastAsia="en-GB"/>
+              </w:rPr>
+              <w:t>The team reviews the assigned task to break it down amongst other members to help support the struggling member</w:t>
             </w:r>
           </w:p>
         </w:tc>
@@ -9525,20 +10190,6 @@
     </w:p>
     <w:p>
       <w:pPr>
-        <w:rPr>
-          <w:lang w:val="en-US"/>
-        </w:rPr>
-      </w:pPr>
-      <w:r>
-        <w:rPr>
-          <w:lang w:val="en-US"/>
-        </w:rPr>
-        <w:br w:type="page"/>
-      </w:r>
-    </w:p>
-    <w:p>
-      <w:pPr>
-        <w:pStyle w:val="Heading1"/>
         <w:rPr>
           <w:lang w:val="en-US"/>
         </w:rPr>

</xml_diff>